<commit_message>
Añadiendo la categoria "Preguntas generales"
</commit_message>
<xml_diff>
--- a/PROYECTO.docx
+++ b/PROYECTO.docx
@@ -1,6 +1,6 @@
 
 <file path=word/document.xml><?xml version="1.0" encoding="utf-8"?>
-<w:document xmlns:wpc="http://schemas.microsoft.com/office/word/2010/wordprocessingCanvas" xmlns:cx="http://schemas.microsoft.com/office/drawing/2014/chartex" xmlns:cx1="http://schemas.microsoft.com/office/drawing/2015/9/8/chartex" xmlns:cx2="http://schemas.microsoft.com/office/drawing/2015/10/21/chartex" xmlns:cx3="http://schemas.microsoft.com/office/drawing/2016/5/9/chartex" xmlns:cx4="http://schemas.microsoft.com/office/drawing/2016/5/10/chartex" xmlns:cx5="http://schemas.microsoft.com/office/drawing/2016/5/11/chartex" xmlns:cx6="http://schemas.microsoft.com/office/drawing/2016/5/12/chartex" xmlns:cx7="http://schemas.microsoft.com/office/drawing/2016/5/13/chartex" xmlns:cx8="http://schemas.microsoft.com/office/drawing/2016/5/14/chartex" xmlns:mc="http://schemas.openxmlformats.org/markup-compatibility/2006" xmlns:aink="http://schemas.microsoft.com/office/drawing/2016/ink" xmlns:am3d="http://schemas.microsoft.com/office/drawing/2017/model3d" xmlns:o="urn:schemas-microsoft-com:office:office" xmlns:r="http://schemas.openxmlformats.org/officeDocument/2006/relationships" xmlns:m="http://schemas.openxmlformats.org/officeDocument/2006/math" xmlns:v="urn:schemas-microsoft-com:vml" xmlns:wp14="http://schemas.microsoft.com/office/word/2010/wordprocessingDrawing" xmlns:wp="http://schemas.openxmlformats.org/drawingml/2006/wordprocessingDrawing" xmlns:w10="urn:schemas-microsoft-com:office:word" xmlns:w="http://schemas.openxmlformats.org/wordprocessingml/2006/main" xmlns:w14="http://schemas.microsoft.com/office/word/2010/wordml" xmlns:w15="http://schemas.microsoft.com/office/word/2012/wordml" xmlns:w16cid="http://schemas.microsoft.com/office/word/2016/wordml/cid" xmlns:w16se="http://schemas.microsoft.com/office/word/2015/wordml/symex" xmlns:wpg="http://schemas.microsoft.com/office/word/2010/wordprocessingGroup" xmlns:wpi="http://schemas.microsoft.com/office/word/2010/wordprocessingInk" xmlns:wne="http://schemas.microsoft.com/office/word/2006/wordml" xmlns:wps="http://schemas.microsoft.com/office/word/2010/wordprocessingShape" mc:Ignorable="w14 w15 w16se w16cid wp14">
+<w:document xmlns:wpc="http://schemas.microsoft.com/office/word/2010/wordprocessingCanvas" xmlns:cx="http://schemas.microsoft.com/office/drawing/2014/chartex" xmlns:mc="http://schemas.openxmlformats.org/markup-compatibility/2006" xmlns:o="urn:schemas-microsoft-com:office:office" xmlns:r="http://schemas.openxmlformats.org/officeDocument/2006/relationships" xmlns:m="http://schemas.openxmlformats.org/officeDocument/2006/math" xmlns:v="urn:schemas-microsoft-com:vml" xmlns:wp14="http://schemas.microsoft.com/office/word/2010/wordprocessingDrawing" xmlns:wp="http://schemas.openxmlformats.org/drawingml/2006/wordprocessingDrawing" xmlns:w10="urn:schemas-microsoft-com:office:word" xmlns:w="http://schemas.openxmlformats.org/wordprocessingml/2006/main" xmlns:w14="http://schemas.microsoft.com/office/word/2010/wordml" xmlns:w15="http://schemas.microsoft.com/office/word/2012/wordml" xmlns:w16se="http://schemas.microsoft.com/office/word/2015/wordml/symex" xmlns:wpg="http://schemas.microsoft.com/office/word/2010/wordprocessingGroup" xmlns:wpi="http://schemas.microsoft.com/office/word/2010/wordprocessingInk" xmlns:wne="http://schemas.microsoft.com/office/word/2006/wordml" xmlns:wps="http://schemas.microsoft.com/office/word/2010/wordprocessingShape" mc:Ignorable="w14 w15 w16se wp14">
   <w:body>
     <w:p>
       <w:pPr>
@@ -304,11 +304,16 @@
       <w:r>
         <w:t xml:space="preserve"> sacrifica </w:t>
       </w:r>
+      <w:proofErr w:type="spellStart"/>
       <w:r>
         <w:t>T</w:t>
       </w:r>
       <w:r>
-        <w:t>hanos para obtenerla?</w:t>
+        <w:t>hanos</w:t>
+      </w:r>
+      <w:proofErr w:type="spellEnd"/>
+      <w:r>
+        <w:t xml:space="preserve"> para obtenerla?</w:t>
       </w:r>
     </w:p>
     <w:p>
@@ -328,423 +333,886 @@
       </w:r>
       <w:proofErr w:type="spellEnd"/>
       <w:r>
-        <w:t xml:space="preserve"> and Gamora</w:t>
-      </w:r>
+        <w:t xml:space="preserve"> and </w:t>
+      </w:r>
+      <w:proofErr w:type="spellStart"/>
+      <w:r>
+        <w:t>Gamora</w:t>
+      </w:r>
+      <w:proofErr w:type="spellEnd"/>
+    </w:p>
+    <w:p>
+      <w:pPr>
+        <w:pStyle w:val="Prrafodelista"/>
+        <w:numPr>
+          <w:ilvl w:val="0"/>
+          <w:numId w:val="6"/>
+        </w:numPr>
+      </w:pPr>
+      <w:r>
+        <w:t xml:space="preserve">Red </w:t>
+      </w:r>
+      <w:proofErr w:type="spellStart"/>
+      <w:r>
+        <w:t>Skull</w:t>
+      </w:r>
+      <w:proofErr w:type="spellEnd"/>
+      <w:r>
+        <w:t xml:space="preserve"> and minerva</w:t>
+      </w:r>
+    </w:p>
+    <w:p>
+      <w:pPr>
+        <w:pStyle w:val="Prrafodelista"/>
+        <w:numPr>
+          <w:ilvl w:val="0"/>
+          <w:numId w:val="6"/>
+        </w:numPr>
+      </w:pPr>
+      <w:proofErr w:type="spellStart"/>
+      <w:r>
+        <w:t>Gamora</w:t>
+      </w:r>
+      <w:proofErr w:type="spellEnd"/>
+      <w:r>
+        <w:t xml:space="preserve"> and Red </w:t>
+      </w:r>
+      <w:proofErr w:type="spellStart"/>
+      <w:r>
+        <w:t>Skull</w:t>
+      </w:r>
+      <w:proofErr w:type="spellEnd"/>
+    </w:p>
+    <w:p>
+      <w:pPr>
+        <w:pStyle w:val="Prrafodelista"/>
+        <w:ind w:left="1440"/>
+      </w:pPr>
+    </w:p>
+    <w:p>
+      <w:pPr>
+        <w:pStyle w:val="Prrafodelista"/>
+        <w:numPr>
+          <w:ilvl w:val="0"/>
+          <w:numId w:val="4"/>
+        </w:numPr>
+      </w:pPr>
+      <w:r>
+        <w:t>GEMA DEL ESPACIO:</w:t>
+      </w:r>
+    </w:p>
+    <w:p>
+      <w:pPr>
+        <w:pStyle w:val="Prrafodelista"/>
+        <w:ind w:left="1080"/>
+      </w:pPr>
+      <w:r>
+        <w:t xml:space="preserve">¿En </w:t>
+      </w:r>
+      <w:proofErr w:type="spellStart"/>
+      <w:r>
+        <w:t>que</w:t>
+      </w:r>
+      <w:proofErr w:type="spellEnd"/>
+      <w:r>
+        <w:t xml:space="preserve"> lugar fue guardado la gema del </w:t>
+      </w:r>
+      <w:proofErr w:type="gramStart"/>
+      <w:r>
+        <w:t>espacio ,</w:t>
+      </w:r>
+      <w:proofErr w:type="gramEnd"/>
+      <w:r>
+        <w:t xml:space="preserve"> tras los sucesos en el film </w:t>
+      </w:r>
+      <w:proofErr w:type="spellStart"/>
+      <w:r>
+        <w:t>Cap</w:t>
+      </w:r>
+      <w:r>
+        <w:t>tain</w:t>
+      </w:r>
+      <w:proofErr w:type="spellEnd"/>
+      <w:r>
+        <w:t xml:space="preserve"> </w:t>
+      </w:r>
+      <w:proofErr w:type="spellStart"/>
+      <w:r>
+        <w:t>America</w:t>
+      </w:r>
+      <w:proofErr w:type="spellEnd"/>
+      <w:r>
+        <w:t>?</w:t>
+      </w:r>
+    </w:p>
+    <w:p>
+      <w:pPr>
+        <w:pStyle w:val="Prrafodelista"/>
+        <w:numPr>
+          <w:ilvl w:val="0"/>
+          <w:numId w:val="7"/>
+        </w:numPr>
+      </w:pPr>
+      <w:r>
+        <w:t>New York</w:t>
+      </w:r>
+    </w:p>
+    <w:p>
+      <w:pPr>
+        <w:pStyle w:val="Prrafodelista"/>
+        <w:numPr>
+          <w:ilvl w:val="0"/>
+          <w:numId w:val="7"/>
+        </w:numPr>
+      </w:pPr>
+      <w:r>
+        <w:t xml:space="preserve">El </w:t>
+      </w:r>
+      <w:proofErr w:type="spellStart"/>
+      <w:r>
+        <w:t>Pentagono</w:t>
+      </w:r>
+      <w:proofErr w:type="spellEnd"/>
+      <w:r>
+        <w:t xml:space="preserve"> (Nave SHIELD)</w:t>
+      </w:r>
+    </w:p>
+    <w:p>
+      <w:pPr>
+        <w:pStyle w:val="Prrafodelista"/>
+        <w:numPr>
+          <w:ilvl w:val="0"/>
+          <w:numId w:val="7"/>
+        </w:numPr>
+      </w:pPr>
+      <w:r>
+        <w:t>Asgard (respuesta correcta)</w:t>
+      </w:r>
+    </w:p>
+    <w:p>
+      <w:pPr>
+        <w:pStyle w:val="Prrafodelista"/>
+        <w:ind w:left="1440"/>
+      </w:pPr>
+    </w:p>
+    <w:p>
+      <w:pPr>
+        <w:pStyle w:val="Prrafodelista"/>
+        <w:numPr>
+          <w:ilvl w:val="0"/>
+          <w:numId w:val="4"/>
+        </w:numPr>
+      </w:pPr>
+      <w:r>
+        <w:t>GEMA DEL PODER:</w:t>
+      </w:r>
+    </w:p>
+    <w:p>
+      <w:pPr>
+        <w:pStyle w:val="Prrafodelista"/>
+        <w:ind w:left="1080"/>
+      </w:pPr>
+      <w:r>
+        <w:t xml:space="preserve">¿Dónde era guardada la gema del poder, en </w:t>
+      </w:r>
+      <w:proofErr w:type="spellStart"/>
+      <w:r>
+        <w:t>Guardians</w:t>
+      </w:r>
+      <w:proofErr w:type="spellEnd"/>
+      <w:r>
+        <w:t xml:space="preserve"> of </w:t>
+      </w:r>
+      <w:proofErr w:type="spellStart"/>
+      <w:r>
+        <w:t>the</w:t>
+      </w:r>
+      <w:proofErr w:type="spellEnd"/>
+      <w:r>
+        <w:t xml:space="preserve"> Galaxy?</w:t>
+      </w:r>
+    </w:p>
+    <w:p>
+      <w:pPr>
+        <w:pStyle w:val="Prrafodelista"/>
+        <w:numPr>
+          <w:ilvl w:val="0"/>
+          <w:numId w:val="8"/>
+        </w:numPr>
+      </w:pPr>
+      <w:proofErr w:type="spellStart"/>
+      <w:r>
+        <w:t>Aether</w:t>
+      </w:r>
+      <w:proofErr w:type="spellEnd"/>
+    </w:p>
+    <w:p>
+      <w:pPr>
+        <w:pStyle w:val="Prrafodelista"/>
+        <w:numPr>
+          <w:ilvl w:val="0"/>
+          <w:numId w:val="8"/>
+        </w:numPr>
+      </w:pPr>
+      <w:proofErr w:type="spellStart"/>
+      <w:r>
+        <w:t>Chitauri</w:t>
+      </w:r>
+      <w:proofErr w:type="spellEnd"/>
+      <w:r>
+        <w:t xml:space="preserve"> </w:t>
+      </w:r>
+      <w:proofErr w:type="spellStart"/>
+      <w:r>
+        <w:t>Scepter</w:t>
+      </w:r>
+      <w:proofErr w:type="spellEnd"/>
+    </w:p>
+    <w:p>
+      <w:pPr>
+        <w:pStyle w:val="Prrafodelista"/>
+        <w:numPr>
+          <w:ilvl w:val="0"/>
+          <w:numId w:val="8"/>
+        </w:numPr>
+      </w:pPr>
+      <w:proofErr w:type="spellStart"/>
+      <w:r>
+        <w:t>Orb</w:t>
+      </w:r>
+      <w:proofErr w:type="spellEnd"/>
+      <w:r>
+        <w:t xml:space="preserve"> (respuesta correcta)</w:t>
+      </w:r>
+    </w:p>
+    <w:p>
+      <w:pPr>
+        <w:pStyle w:val="Prrafodelista"/>
+        <w:ind w:left="1440"/>
+      </w:pPr>
+    </w:p>
+    <w:p>
+      <w:pPr>
+        <w:pStyle w:val="Prrafodelista"/>
+        <w:numPr>
+          <w:ilvl w:val="0"/>
+          <w:numId w:val="4"/>
+        </w:numPr>
+      </w:pPr>
+      <w:r>
+        <w:t>GEMA DE LA REALIDAD:</w:t>
+      </w:r>
+    </w:p>
+    <w:p>
+      <w:pPr>
+        <w:pStyle w:val="Prrafodelista"/>
+        <w:ind w:left="1080"/>
+      </w:pPr>
+      <w:r>
+        <w:t>¿Qué</w:t>
+      </w:r>
+      <w:r>
+        <w:t xml:space="preserve"> habilidades te otorga la gema de la realidad?</w:t>
+      </w:r>
+    </w:p>
+    <w:p>
+      <w:pPr>
+        <w:pStyle w:val="Prrafodelista"/>
+        <w:numPr>
+          <w:ilvl w:val="0"/>
+          <w:numId w:val="9"/>
+        </w:numPr>
+      </w:pPr>
+      <w:r>
+        <w:t xml:space="preserve">Modifica las leyes de la realidad </w:t>
+      </w:r>
+      <w:r>
+        <w:t>y Moldea</w:t>
+      </w:r>
+      <w:r>
+        <w:t xml:space="preserve"> las leyes de la física (respuesta correcta)</w:t>
+      </w:r>
+    </w:p>
+    <w:p>
+      <w:pPr>
+        <w:pStyle w:val="Prrafodelista"/>
+        <w:numPr>
+          <w:ilvl w:val="0"/>
+          <w:numId w:val="9"/>
+        </w:numPr>
+      </w:pPr>
+      <w:r>
+        <w:t>Super velocidad y Viajar en el espacio-tiempo</w:t>
+      </w:r>
+    </w:p>
+    <w:p>
+      <w:pPr>
+        <w:pStyle w:val="Prrafodelista"/>
+        <w:numPr>
+          <w:ilvl w:val="0"/>
+          <w:numId w:val="9"/>
+        </w:numPr>
+      </w:pPr>
+      <w:r>
+        <w:lastRenderedPageBreak/>
+        <w:t>Traspasar cosa</w:t>
+      </w:r>
+      <w:r>
+        <w:t>s solidad e inmunidad a las balas</w:t>
+      </w:r>
+    </w:p>
+    <w:p>
+      <w:pPr>
+        <w:pStyle w:val="Prrafodelista"/>
+        <w:ind w:left="1440"/>
+      </w:pPr>
+    </w:p>
+    <w:p>
+      <w:pPr>
+        <w:pStyle w:val="Prrafodelista"/>
+        <w:numPr>
+          <w:ilvl w:val="0"/>
+          <w:numId w:val="4"/>
+        </w:numPr>
+      </w:pPr>
+      <w:r>
+        <w:t>GEMA DE LA MENTE:</w:t>
+      </w:r>
+    </w:p>
+    <w:p>
+      <w:pPr>
+        <w:pStyle w:val="Prrafodelista"/>
+        <w:ind w:left="1080"/>
+      </w:pPr>
+      <w:r>
+        <w:t>¿Quién le da la gema de la mente a visión (en los comics)?</w:t>
+      </w:r>
+    </w:p>
+    <w:p>
+      <w:pPr>
+        <w:pStyle w:val="Prrafodelista"/>
+        <w:numPr>
+          <w:ilvl w:val="0"/>
+          <w:numId w:val="10"/>
+        </w:numPr>
+      </w:pPr>
+      <w:proofErr w:type="spellStart"/>
+      <w:r>
+        <w:t>Iron</w:t>
+      </w:r>
+      <w:proofErr w:type="spellEnd"/>
+      <w:r>
+        <w:t xml:space="preserve"> </w:t>
+      </w:r>
+      <w:proofErr w:type="spellStart"/>
+      <w:r>
+        <w:t>man</w:t>
+      </w:r>
+      <w:proofErr w:type="spellEnd"/>
+      <w:r>
+        <w:t xml:space="preserve"> </w:t>
+      </w:r>
+    </w:p>
+    <w:p>
+      <w:pPr>
+        <w:pStyle w:val="Prrafodelista"/>
+        <w:numPr>
+          <w:ilvl w:val="0"/>
+          <w:numId w:val="10"/>
+        </w:numPr>
+      </w:pPr>
+      <w:r>
+        <w:t>Thor (respuesta correcta)</w:t>
+      </w:r>
+    </w:p>
+    <w:p>
+      <w:pPr>
+        <w:pStyle w:val="Prrafodelista"/>
+        <w:numPr>
+          <w:ilvl w:val="0"/>
+          <w:numId w:val="10"/>
+        </w:numPr>
+      </w:pPr>
+      <w:r>
+        <w:t>Wanda</w:t>
+      </w:r>
+    </w:p>
+    <w:p>
+      <w:pPr>
+        <w:rPr>
+          <w:b/>
+          <w:color w:val="FF0000"/>
+        </w:rPr>
+      </w:pPr>
+      <w:r>
+        <w:rPr>
+          <w:b/>
+          <w:color w:val="FF0000"/>
+        </w:rPr>
+        <w:t xml:space="preserve">CATEGORIA 2: </w:t>
+      </w:r>
+      <w:r>
+        <w:rPr>
+          <w:b/>
+          <w:color w:val="FF0000"/>
+        </w:rPr>
+        <w:t>“CULTURA GENERAL”</w:t>
+      </w:r>
+    </w:p>
+    <w:p>
+      <w:pPr>
+        <w:pStyle w:val="Prrafodelista"/>
+        <w:numPr>
+          <w:ilvl w:val="0"/>
+          <w:numId w:val="12"/>
+        </w:numPr>
+        <w:rPr>
+          <w:color w:val="000000" w:themeColor="text1"/>
+        </w:rPr>
+      </w:pPr>
+      <w:r>
+        <w:rPr>
+          <w:color w:val="000000" w:themeColor="text1"/>
+        </w:rPr>
+        <w:t>¿Quién escribió La Odisea?</w:t>
+      </w:r>
+    </w:p>
+    <w:p>
+      <w:pPr>
+        <w:pStyle w:val="Prrafodelista"/>
+        <w:numPr>
+          <w:ilvl w:val="0"/>
+          <w:numId w:val="13"/>
+        </w:numPr>
+        <w:rPr>
+          <w:color w:val="000000" w:themeColor="text1"/>
+        </w:rPr>
+      </w:pPr>
+      <w:r>
+        <w:rPr>
+          <w:color w:val="000000" w:themeColor="text1"/>
+        </w:rPr>
+        <w:t>Mario Vargas Llosa</w:t>
+      </w:r>
+    </w:p>
+    <w:p>
+      <w:pPr>
+        <w:pStyle w:val="Prrafodelista"/>
+        <w:numPr>
+          <w:ilvl w:val="0"/>
+          <w:numId w:val="13"/>
+        </w:numPr>
+        <w:rPr>
+          <w:color w:val="000000" w:themeColor="text1"/>
+        </w:rPr>
+      </w:pPr>
+      <w:r>
+        <w:rPr>
+          <w:color w:val="000000" w:themeColor="text1"/>
+        </w:rPr>
+        <w:t>Homero (R.C)</w:t>
+      </w:r>
+    </w:p>
+    <w:p>
+      <w:pPr>
+        <w:pStyle w:val="Prrafodelista"/>
+        <w:numPr>
+          <w:ilvl w:val="0"/>
+          <w:numId w:val="13"/>
+        </w:numPr>
+        <w:rPr>
+          <w:color w:val="000000" w:themeColor="text1"/>
+        </w:rPr>
+      </w:pPr>
+      <w:r>
+        <w:rPr>
+          <w:color w:val="000000" w:themeColor="text1"/>
+        </w:rPr>
+        <w:t>Pablo Neruda</w:t>
+      </w:r>
+    </w:p>
+    <w:p>
+      <w:pPr>
+        <w:pStyle w:val="Prrafodelista"/>
+        <w:numPr>
+          <w:ilvl w:val="0"/>
+          <w:numId w:val="12"/>
+        </w:numPr>
+        <w:rPr>
+          <w:color w:val="000000" w:themeColor="text1"/>
+        </w:rPr>
+      </w:pPr>
+      <w:r>
+        <w:rPr>
+          <w:color w:val="000000" w:themeColor="text1"/>
+        </w:rPr>
+        <w:t>¿Con que instrumento se mide la temperatura?</w:t>
+      </w:r>
+    </w:p>
+    <w:p>
+      <w:pPr>
+        <w:pStyle w:val="Prrafodelista"/>
+        <w:numPr>
+          <w:ilvl w:val="0"/>
+          <w:numId w:val="14"/>
+        </w:numPr>
+        <w:rPr>
+          <w:color w:val="000000" w:themeColor="text1"/>
+        </w:rPr>
+      </w:pPr>
+      <w:r>
+        <w:rPr>
+          <w:color w:val="000000" w:themeColor="text1"/>
+        </w:rPr>
+        <w:t>Odómetro</w:t>
+      </w:r>
+    </w:p>
+    <w:p>
+      <w:pPr>
+        <w:pStyle w:val="Prrafodelista"/>
+        <w:numPr>
+          <w:ilvl w:val="0"/>
+          <w:numId w:val="14"/>
+        </w:numPr>
+        <w:rPr>
+          <w:color w:val="000000" w:themeColor="text1"/>
+        </w:rPr>
+      </w:pPr>
+      <w:r>
+        <w:rPr>
+          <w:color w:val="000000" w:themeColor="text1"/>
+        </w:rPr>
+        <w:t>Termómetro (R.C)</w:t>
+      </w:r>
+    </w:p>
+    <w:p>
+      <w:pPr>
+        <w:pStyle w:val="Prrafodelista"/>
+        <w:numPr>
+          <w:ilvl w:val="0"/>
+          <w:numId w:val="14"/>
+        </w:numPr>
+        <w:rPr>
+          <w:color w:val="000000" w:themeColor="text1"/>
+        </w:rPr>
+      </w:pPr>
+      <w:r>
+        <w:rPr>
+          <w:color w:val="000000" w:themeColor="text1"/>
+        </w:rPr>
+        <w:t>Interferómetro</w:t>
+      </w:r>
+    </w:p>
+    <w:p>
+      <w:pPr>
+        <w:pStyle w:val="Prrafodelista"/>
+        <w:numPr>
+          <w:ilvl w:val="0"/>
+          <w:numId w:val="12"/>
+        </w:numPr>
+        <w:rPr>
+          <w:color w:val="000000" w:themeColor="text1"/>
+        </w:rPr>
+      </w:pPr>
+      <w:r>
+        <w:rPr>
+          <w:color w:val="000000" w:themeColor="text1"/>
+        </w:rPr>
+        <w:t>¿Cuándo empezó la II guerra mundial?</w:t>
+      </w:r>
+    </w:p>
+    <w:p>
+      <w:pPr>
+        <w:pStyle w:val="Prrafodelista"/>
+        <w:numPr>
+          <w:ilvl w:val="0"/>
+          <w:numId w:val="15"/>
+        </w:numPr>
+        <w:rPr>
+          <w:color w:val="000000" w:themeColor="text1"/>
+        </w:rPr>
+      </w:pPr>
+      <w:r>
+        <w:rPr>
+          <w:color w:val="000000" w:themeColor="text1"/>
+        </w:rPr>
+        <w:t>1914(R.C)</w:t>
+      </w:r>
+    </w:p>
+    <w:p>
+      <w:pPr>
+        <w:pStyle w:val="Prrafodelista"/>
+        <w:numPr>
+          <w:ilvl w:val="0"/>
+          <w:numId w:val="15"/>
+        </w:numPr>
+        <w:rPr>
+          <w:color w:val="000000" w:themeColor="text1"/>
+        </w:rPr>
+      </w:pPr>
+      <w:r>
+        <w:rPr>
+          <w:color w:val="000000" w:themeColor="text1"/>
+        </w:rPr>
+        <w:t>1915</w:t>
+      </w:r>
+    </w:p>
+    <w:p>
+      <w:pPr>
+        <w:pStyle w:val="Prrafodelista"/>
+        <w:numPr>
+          <w:ilvl w:val="0"/>
+          <w:numId w:val="15"/>
+        </w:numPr>
+        <w:rPr>
+          <w:color w:val="000000" w:themeColor="text1"/>
+        </w:rPr>
+      </w:pPr>
+      <w:r>
+        <w:rPr>
+          <w:color w:val="000000" w:themeColor="text1"/>
+        </w:rPr>
+        <w:t>1913</w:t>
+      </w:r>
+    </w:p>
+    <w:p>
+      <w:pPr>
+        <w:pStyle w:val="Prrafodelista"/>
+        <w:numPr>
+          <w:ilvl w:val="0"/>
+          <w:numId w:val="12"/>
+        </w:numPr>
+        <w:rPr>
+          <w:color w:val="000000" w:themeColor="text1"/>
+        </w:rPr>
+      </w:pPr>
+      <w:r>
+        <w:rPr>
+          <w:color w:val="000000" w:themeColor="text1"/>
+        </w:rPr>
+        <w:t>¿Cuál es el metal más caro del mundo?</w:t>
+      </w:r>
+    </w:p>
+    <w:p>
+      <w:pPr>
+        <w:pStyle w:val="Prrafodelista"/>
+        <w:numPr>
+          <w:ilvl w:val="0"/>
+          <w:numId w:val="16"/>
+        </w:numPr>
+        <w:rPr>
+          <w:color w:val="000000" w:themeColor="text1"/>
+        </w:rPr>
+      </w:pPr>
+      <w:r>
+        <w:rPr>
+          <w:color w:val="000000" w:themeColor="text1"/>
+        </w:rPr>
+        <w:t>Oro</w:t>
+      </w:r>
+    </w:p>
+    <w:p>
+      <w:pPr>
+        <w:pStyle w:val="Prrafodelista"/>
+        <w:numPr>
+          <w:ilvl w:val="0"/>
+          <w:numId w:val="16"/>
+        </w:numPr>
+        <w:rPr>
+          <w:color w:val="000000" w:themeColor="text1"/>
+        </w:rPr>
+      </w:pPr>
+      <w:r>
+        <w:rPr>
+          <w:color w:val="000000" w:themeColor="text1"/>
+        </w:rPr>
+        <w:t>Diamante</w:t>
+      </w:r>
+    </w:p>
+    <w:p>
+      <w:pPr>
+        <w:pStyle w:val="Prrafodelista"/>
+        <w:numPr>
+          <w:ilvl w:val="0"/>
+          <w:numId w:val="16"/>
+        </w:numPr>
+        <w:rPr>
+          <w:color w:val="000000" w:themeColor="text1"/>
+        </w:rPr>
+      </w:pPr>
+      <w:r>
+        <w:rPr>
+          <w:color w:val="000000" w:themeColor="text1"/>
+        </w:rPr>
+        <w:t>Rodio (R.C)</w:t>
+      </w:r>
+    </w:p>
+    <w:p>
+      <w:pPr>
+        <w:pStyle w:val="Prrafodelista"/>
+        <w:numPr>
+          <w:ilvl w:val="0"/>
+          <w:numId w:val="12"/>
+        </w:numPr>
+      </w:pPr>
+      <w:r>
+        <w:t>¿En qué país se encuentra la Universidad de Cambridge?</w:t>
+      </w:r>
+    </w:p>
+    <w:p>
+      <w:pPr>
+        <w:pStyle w:val="Prrafodelista"/>
+        <w:numPr>
+          <w:ilvl w:val="0"/>
+          <w:numId w:val="18"/>
+        </w:numPr>
+        <w:rPr>
+          <w:color w:val="000000" w:themeColor="text1"/>
+        </w:rPr>
+      </w:pPr>
+      <w:r>
+        <w:rPr>
+          <w:color w:val="000000" w:themeColor="text1"/>
+        </w:rPr>
+        <w:t>España</w:t>
+      </w:r>
+    </w:p>
+    <w:p>
+      <w:pPr>
+        <w:pStyle w:val="Prrafodelista"/>
+        <w:numPr>
+          <w:ilvl w:val="0"/>
+          <w:numId w:val="18"/>
+        </w:numPr>
+        <w:rPr>
+          <w:color w:val="000000" w:themeColor="text1"/>
+        </w:rPr>
+      </w:pPr>
+      <w:r>
+        <w:rPr>
+          <w:color w:val="000000" w:themeColor="text1"/>
+        </w:rPr>
+        <w:t>Reino Unido (R.C)</w:t>
+      </w:r>
+    </w:p>
+    <w:p>
+      <w:pPr>
+        <w:pStyle w:val="Prrafodelista"/>
+        <w:numPr>
+          <w:ilvl w:val="0"/>
+          <w:numId w:val="18"/>
+        </w:numPr>
+        <w:rPr>
+          <w:color w:val="000000" w:themeColor="text1"/>
+        </w:rPr>
+      </w:pPr>
+      <w:r>
+        <w:rPr>
+          <w:color w:val="000000" w:themeColor="text1"/>
+        </w:rPr>
+        <w:t>Francia</w:t>
+      </w:r>
+    </w:p>
+    <w:p>
+      <w:pPr>
+        <w:pStyle w:val="Prrafodelista"/>
+        <w:numPr>
+          <w:ilvl w:val="0"/>
+          <w:numId w:val="12"/>
+        </w:numPr>
+      </w:pPr>
+      <w:r>
+        <w:t xml:space="preserve">¿Cuál es el libro sagrado del </w:t>
+      </w:r>
+      <w:r>
+        <w:t>islam</w:t>
+      </w:r>
+      <w:r>
+        <w:t>?</w:t>
+      </w:r>
+    </w:p>
+    <w:p>
+      <w:pPr>
+        <w:pStyle w:val="Prrafodelista"/>
+        <w:numPr>
+          <w:ilvl w:val="0"/>
+          <w:numId w:val="19"/>
+        </w:numPr>
+      </w:pPr>
+      <w:r>
+        <w:t>Corán</w:t>
+      </w:r>
+    </w:p>
+    <w:p>
+      <w:pPr>
+        <w:pStyle w:val="Prrafodelista"/>
+        <w:numPr>
+          <w:ilvl w:val="0"/>
+          <w:numId w:val="19"/>
+        </w:numPr>
+      </w:pPr>
+      <w:r>
+        <w:t>Biblia</w:t>
+      </w:r>
+    </w:p>
+    <w:p>
+      <w:pPr>
+        <w:pStyle w:val="Prrafodelista"/>
+        <w:numPr>
+          <w:ilvl w:val="0"/>
+          <w:numId w:val="19"/>
+        </w:numPr>
+      </w:pPr>
       <w:bookmarkStart w:id="0" w:name="_GoBack"/>
       <w:bookmarkEnd w:id="0"/>
-    </w:p>
-    <w:p>
-      <w:pPr>
-        <w:pStyle w:val="Prrafodelista"/>
-        <w:numPr>
-          <w:ilvl w:val="0"/>
-          <w:numId w:val="6"/>
-        </w:numPr>
-      </w:pPr>
-      <w:r>
-        <w:t xml:space="preserve">Red </w:t>
-      </w:r>
       <w:proofErr w:type="spellStart"/>
       <w:r>
-        <w:t>Skull</w:t>
+        <w:rPr>
+          <w:rFonts w:ascii="Arial" w:hAnsi="Arial" w:cs="Arial"/>
+          <w:color w:val="222222"/>
+          <w:shd w:val="clear" w:color="auto" w:fill="FFFFFF"/>
+        </w:rPr>
+        <w:t>Dhammapada</w:t>
       </w:r>
       <w:proofErr w:type="spellEnd"/>
-      <w:r>
-        <w:t xml:space="preserve"> and minerva</w:t>
-      </w:r>
-    </w:p>
-    <w:p>
-      <w:pPr>
-        <w:pStyle w:val="Prrafodelista"/>
-        <w:numPr>
-          <w:ilvl w:val="0"/>
-          <w:numId w:val="6"/>
-        </w:numPr>
-      </w:pPr>
-      <w:r>
-        <w:t xml:space="preserve">Gamora and Red </w:t>
-      </w:r>
-      <w:proofErr w:type="spellStart"/>
-      <w:r>
-        <w:t>Skull</w:t>
-      </w:r>
-      <w:proofErr w:type="spellEnd"/>
+    </w:p>
+    <w:p>
+      <w:pPr>
+        <w:pStyle w:val="Prrafodelista"/>
+        <w:rPr>
+          <w:color w:val="000000" w:themeColor="text1"/>
+        </w:rPr>
+      </w:pPr>
+    </w:p>
+    <w:p>
+      <w:pPr>
+        <w:rPr>
+          <w:color w:val="000000" w:themeColor="text1"/>
+        </w:rPr>
+      </w:pPr>
+    </w:p>
+    <w:p>
+      <w:pPr>
+        <w:rPr>
+          <w:color w:val="000000" w:themeColor="text1"/>
+        </w:rPr>
+      </w:pPr>
+    </w:p>
+    <w:p>
+      <w:pPr>
+        <w:rPr>
+          <w:color w:val="000000" w:themeColor="text1"/>
+        </w:rPr>
+      </w:pPr>
     </w:p>
     <w:p>
       <w:pPr>
         <w:pStyle w:val="Prrafodelista"/>
         <w:ind w:left="1440"/>
-      </w:pPr>
-    </w:p>
-    <w:p>
-      <w:pPr>
-        <w:pStyle w:val="Prrafodelista"/>
-        <w:numPr>
-          <w:ilvl w:val="0"/>
-          <w:numId w:val="4"/>
-        </w:numPr>
-      </w:pPr>
-      <w:r>
-        <w:t>GEMA DEL ESPACIO:</w:t>
-      </w:r>
-    </w:p>
-    <w:p>
-      <w:pPr>
-        <w:pStyle w:val="Prrafodelista"/>
-        <w:ind w:left="1080"/>
-      </w:pPr>
-      <w:r>
-        <w:t xml:space="preserve">¿En </w:t>
-      </w:r>
-      <w:proofErr w:type="spellStart"/>
-      <w:r>
-        <w:t>que</w:t>
-      </w:r>
-      <w:proofErr w:type="spellEnd"/>
-      <w:r>
-        <w:t xml:space="preserve"> lugar fue guardado la gema del </w:t>
-      </w:r>
-      <w:proofErr w:type="gramStart"/>
-      <w:r>
-        <w:t>espacio ,</w:t>
-      </w:r>
-      <w:proofErr w:type="gramEnd"/>
-      <w:r>
-        <w:t xml:space="preserve"> tras los sucesos en el film Cap</w:t>
-      </w:r>
-      <w:r>
-        <w:t xml:space="preserve">tain </w:t>
-      </w:r>
-      <w:proofErr w:type="spellStart"/>
-      <w:r>
-        <w:t>America</w:t>
-      </w:r>
-      <w:proofErr w:type="spellEnd"/>
-      <w:r>
-        <w:t>?</w:t>
-      </w:r>
-    </w:p>
-    <w:p>
-      <w:pPr>
-        <w:pStyle w:val="Prrafodelista"/>
-        <w:numPr>
-          <w:ilvl w:val="0"/>
-          <w:numId w:val="7"/>
-        </w:numPr>
-      </w:pPr>
-      <w:r>
-        <w:t>New York</w:t>
-      </w:r>
-    </w:p>
-    <w:p>
-      <w:pPr>
-        <w:pStyle w:val="Prrafodelista"/>
-        <w:numPr>
-          <w:ilvl w:val="0"/>
-          <w:numId w:val="7"/>
-        </w:numPr>
-      </w:pPr>
-      <w:r>
-        <w:t xml:space="preserve">El </w:t>
-      </w:r>
-      <w:proofErr w:type="spellStart"/>
-      <w:r>
-        <w:t>Pentagono</w:t>
-      </w:r>
-      <w:proofErr w:type="spellEnd"/>
-      <w:r>
-        <w:t xml:space="preserve"> (Nave SHIELD)</w:t>
-      </w:r>
-    </w:p>
-    <w:p>
-      <w:pPr>
-        <w:pStyle w:val="Prrafodelista"/>
-        <w:numPr>
-          <w:ilvl w:val="0"/>
-          <w:numId w:val="7"/>
-        </w:numPr>
-      </w:pPr>
-      <w:r>
-        <w:t>Asgard (respuesta correcta)</w:t>
-      </w:r>
-    </w:p>
-    <w:p>
-      <w:pPr>
-        <w:pStyle w:val="Prrafodelista"/>
-        <w:ind w:left="1440"/>
-      </w:pPr>
-    </w:p>
-    <w:p>
-      <w:pPr>
-        <w:pStyle w:val="Prrafodelista"/>
-        <w:numPr>
-          <w:ilvl w:val="0"/>
-          <w:numId w:val="4"/>
-        </w:numPr>
-      </w:pPr>
-      <w:r>
-        <w:t>GEMA DEL PODER:</w:t>
-      </w:r>
-    </w:p>
-    <w:p>
-      <w:pPr>
-        <w:pStyle w:val="Prrafodelista"/>
-        <w:ind w:left="1080"/>
-      </w:pPr>
-      <w:r>
-        <w:t xml:space="preserve">¿Dónde era guardada la gema del poder, en </w:t>
-      </w:r>
-      <w:proofErr w:type="spellStart"/>
-      <w:r>
-        <w:t>Guardians</w:t>
-      </w:r>
-      <w:proofErr w:type="spellEnd"/>
-      <w:r>
-        <w:t xml:space="preserve"> </w:t>
-      </w:r>
-      <w:proofErr w:type="spellStart"/>
-      <w:r>
-        <w:t>of</w:t>
-      </w:r>
-      <w:proofErr w:type="spellEnd"/>
-      <w:r>
-        <w:t xml:space="preserve"> </w:t>
-      </w:r>
-      <w:proofErr w:type="spellStart"/>
-      <w:r>
-        <w:t>the</w:t>
-      </w:r>
-      <w:proofErr w:type="spellEnd"/>
-      <w:r>
-        <w:t xml:space="preserve"> Galaxy?</w:t>
-      </w:r>
-    </w:p>
-    <w:p>
-      <w:pPr>
-        <w:pStyle w:val="Prrafodelista"/>
-        <w:numPr>
-          <w:ilvl w:val="0"/>
-          <w:numId w:val="8"/>
-        </w:numPr>
-      </w:pPr>
-      <w:proofErr w:type="spellStart"/>
-      <w:r>
-        <w:t>Aether</w:t>
-      </w:r>
-      <w:proofErr w:type="spellEnd"/>
-    </w:p>
-    <w:p>
-      <w:pPr>
-        <w:pStyle w:val="Prrafodelista"/>
-        <w:numPr>
-          <w:ilvl w:val="0"/>
-          <w:numId w:val="8"/>
-        </w:numPr>
-      </w:pPr>
-      <w:proofErr w:type="spellStart"/>
-      <w:r>
-        <w:t>Chitauri</w:t>
-      </w:r>
-      <w:proofErr w:type="spellEnd"/>
-      <w:r>
-        <w:t xml:space="preserve"> </w:t>
-      </w:r>
-      <w:proofErr w:type="spellStart"/>
-      <w:r>
-        <w:t>Scepter</w:t>
-      </w:r>
-      <w:proofErr w:type="spellEnd"/>
-    </w:p>
-    <w:p>
-      <w:pPr>
-        <w:pStyle w:val="Prrafodelista"/>
-        <w:numPr>
-          <w:ilvl w:val="0"/>
-          <w:numId w:val="8"/>
-        </w:numPr>
-      </w:pPr>
-      <w:proofErr w:type="spellStart"/>
-      <w:r>
-        <w:t>Orb</w:t>
-      </w:r>
-      <w:proofErr w:type="spellEnd"/>
-      <w:r>
-        <w:t xml:space="preserve"> (respuesta correcta)</w:t>
-      </w:r>
-    </w:p>
-    <w:p>
-      <w:pPr>
-        <w:pStyle w:val="Prrafodelista"/>
-        <w:ind w:left="1440"/>
-      </w:pPr>
-    </w:p>
-    <w:p>
-      <w:pPr>
-        <w:pStyle w:val="Prrafodelista"/>
-        <w:numPr>
-          <w:ilvl w:val="0"/>
-          <w:numId w:val="4"/>
-        </w:numPr>
-      </w:pPr>
-      <w:r>
-        <w:t>GEMA DE LA REALIDAD:</w:t>
-      </w:r>
-    </w:p>
-    <w:p>
-      <w:pPr>
-        <w:pStyle w:val="Prrafodelista"/>
-        <w:ind w:left="1080"/>
-      </w:pPr>
-      <w:r>
-        <w:t>¿Qué</w:t>
-      </w:r>
-      <w:r>
-        <w:t xml:space="preserve"> habilidades te otorga la gema de la realidad?</w:t>
-      </w:r>
-    </w:p>
-    <w:p>
-      <w:pPr>
-        <w:pStyle w:val="Prrafodelista"/>
-        <w:numPr>
-          <w:ilvl w:val="0"/>
-          <w:numId w:val="9"/>
-        </w:numPr>
-      </w:pPr>
-      <w:r>
-        <w:t xml:space="preserve">Modifica las leyes de la realidad </w:t>
-      </w:r>
-      <w:r>
-        <w:t>y Moldea</w:t>
-      </w:r>
-      <w:r>
-        <w:t xml:space="preserve"> las leyes de la física (respuesta correcta)</w:t>
-      </w:r>
-    </w:p>
-    <w:p>
-      <w:pPr>
-        <w:pStyle w:val="Prrafodelista"/>
-        <w:numPr>
-          <w:ilvl w:val="0"/>
-          <w:numId w:val="9"/>
-        </w:numPr>
-      </w:pPr>
-      <w:r>
-        <w:t>Super velocidad y Viajar en el espacio-tiempo</w:t>
-      </w:r>
-    </w:p>
-    <w:p>
-      <w:pPr>
-        <w:pStyle w:val="Prrafodelista"/>
-        <w:numPr>
-          <w:ilvl w:val="0"/>
-          <w:numId w:val="9"/>
-        </w:numPr>
-      </w:pPr>
-      <w:r>
-        <w:lastRenderedPageBreak/>
-        <w:t>Traspasar cosa</w:t>
-      </w:r>
-      <w:r>
-        <w:t>s solidad e inmunidad a las balas</w:t>
-      </w:r>
-    </w:p>
-    <w:p>
-      <w:pPr>
-        <w:pStyle w:val="Prrafodelista"/>
-        <w:ind w:left="1440"/>
-      </w:pPr>
-    </w:p>
-    <w:p>
-      <w:pPr>
-        <w:pStyle w:val="Prrafodelista"/>
-        <w:numPr>
-          <w:ilvl w:val="0"/>
-          <w:numId w:val="4"/>
-        </w:numPr>
-      </w:pPr>
-      <w:r>
-        <w:t>GEMA DE LA MENTE:</w:t>
-      </w:r>
-    </w:p>
-    <w:p>
-      <w:pPr>
-        <w:pStyle w:val="Prrafodelista"/>
-        <w:ind w:left="1080"/>
-      </w:pPr>
-      <w:r>
-        <w:t>¿Quién le da la gema de la mente a visión (en los comics)?</w:t>
-      </w:r>
-    </w:p>
-    <w:p>
-      <w:pPr>
-        <w:pStyle w:val="Prrafodelista"/>
-        <w:numPr>
-          <w:ilvl w:val="0"/>
-          <w:numId w:val="10"/>
-        </w:numPr>
-      </w:pPr>
-      <w:proofErr w:type="spellStart"/>
-      <w:r>
-        <w:t>Iron</w:t>
-      </w:r>
-      <w:proofErr w:type="spellEnd"/>
-      <w:r>
-        <w:t xml:space="preserve"> </w:t>
-      </w:r>
-      <w:proofErr w:type="spellStart"/>
-      <w:r>
-        <w:t>man</w:t>
-      </w:r>
-      <w:proofErr w:type="spellEnd"/>
-      <w:r>
-        <w:t xml:space="preserve"> </w:t>
-      </w:r>
-    </w:p>
-    <w:p>
-      <w:pPr>
-        <w:pStyle w:val="Prrafodelista"/>
-        <w:numPr>
-          <w:ilvl w:val="0"/>
-          <w:numId w:val="10"/>
-        </w:numPr>
-      </w:pPr>
-      <w:r>
-        <w:t>Thor (respuesta correcta)</w:t>
-      </w:r>
-    </w:p>
-    <w:p>
-      <w:pPr>
-        <w:pStyle w:val="Prrafodelista"/>
-        <w:numPr>
-          <w:ilvl w:val="0"/>
-          <w:numId w:val="10"/>
-        </w:numPr>
-      </w:pPr>
-      <w:r>
-        <w:t>Wanda</w:t>
-      </w:r>
-    </w:p>
-    <w:p>
-      <w:pPr>
-        <w:rPr>
-          <w:b/>
-          <w:color w:val="FF0000"/>
-        </w:rPr>
-      </w:pPr>
-      <w:r>
-        <w:rPr>
-          <w:b/>
-          <w:color w:val="FF0000"/>
-        </w:rPr>
-        <w:t xml:space="preserve">CATEGORIA 2: </w:t>
-      </w:r>
-      <w:r>
-        <w:rPr>
-          <w:b/>
-          <w:color w:val="FF0000"/>
-        </w:rPr>
-        <w:t>“CULTURA GENERAL”</w:t>
-      </w:r>
+        <w:rPr>
+          <w:color w:val="000000" w:themeColor="text1"/>
+        </w:rPr>
+      </w:pPr>
     </w:p>
     <w:p>
       <w:pPr>
@@ -785,8 +1253,94 @@
 </file>
 
 <file path=word/numbering.xml><?xml version="1.0" encoding="utf-8"?>
-<w:numbering xmlns:wpc="http://schemas.microsoft.com/office/word/2010/wordprocessingCanvas" xmlns:cx="http://schemas.microsoft.com/office/drawing/2014/chartex" xmlns:cx1="http://schemas.microsoft.com/office/drawing/2015/9/8/chartex" xmlns:cx2="http://schemas.microsoft.com/office/drawing/2015/10/21/chartex" xmlns:cx3="http://schemas.microsoft.com/office/drawing/2016/5/9/chartex" xmlns:cx4="http://schemas.microsoft.com/office/drawing/2016/5/10/chartex" xmlns:cx5="http://schemas.microsoft.com/office/drawing/2016/5/11/chartex" xmlns:cx6="http://schemas.microsoft.com/office/drawing/2016/5/12/chartex" xmlns:cx7="http://schemas.microsoft.com/office/drawing/2016/5/13/chartex" xmlns:cx8="http://schemas.microsoft.com/office/drawing/2016/5/14/chartex" xmlns:mc="http://schemas.openxmlformats.org/markup-compatibility/2006" xmlns:aink="http://schemas.microsoft.com/office/drawing/2016/ink" xmlns:am3d="http://schemas.microsoft.com/office/drawing/2017/model3d" xmlns:o="urn:schemas-microsoft-com:office:office" xmlns:r="http://schemas.openxmlformats.org/officeDocument/2006/relationships" xmlns:m="http://schemas.openxmlformats.org/officeDocument/2006/math" xmlns:v="urn:schemas-microsoft-com:vml" xmlns:wp14="http://schemas.microsoft.com/office/word/2010/wordprocessingDrawing" xmlns:wp="http://schemas.openxmlformats.org/drawingml/2006/wordprocessingDrawing" xmlns:w10="urn:schemas-microsoft-com:office:word" xmlns:w="http://schemas.openxmlformats.org/wordprocessingml/2006/main" xmlns:w14="http://schemas.microsoft.com/office/word/2010/wordml" xmlns:w15="http://schemas.microsoft.com/office/word/2012/wordml" xmlns:w16cid="http://schemas.microsoft.com/office/word/2016/wordml/cid" xmlns:w16se="http://schemas.microsoft.com/office/word/2015/wordml/symex" xmlns:wpg="http://schemas.microsoft.com/office/word/2010/wordprocessingGroup" xmlns:wpi="http://schemas.microsoft.com/office/word/2010/wordprocessingInk" xmlns:wne="http://schemas.microsoft.com/office/word/2006/wordml" xmlns:wps="http://schemas.microsoft.com/office/word/2010/wordprocessingShape" mc:Ignorable="w14 w15 w16se w16cid wp14">
+<w:numbering xmlns:wpc="http://schemas.microsoft.com/office/word/2010/wordprocessingCanvas" xmlns:cx="http://schemas.microsoft.com/office/drawing/2014/chartex" xmlns:mc="http://schemas.openxmlformats.org/markup-compatibility/2006" xmlns:o="urn:schemas-microsoft-com:office:office" xmlns:r="http://schemas.openxmlformats.org/officeDocument/2006/relationships" xmlns:m="http://schemas.openxmlformats.org/officeDocument/2006/math" xmlns:v="urn:schemas-microsoft-com:vml" xmlns:wp14="http://schemas.microsoft.com/office/word/2010/wordprocessingDrawing" xmlns:wp="http://schemas.openxmlformats.org/drawingml/2006/wordprocessingDrawing" xmlns:w10="urn:schemas-microsoft-com:office:word" xmlns:w="http://schemas.openxmlformats.org/wordprocessingml/2006/main" xmlns:w14="http://schemas.microsoft.com/office/word/2010/wordml" xmlns:w15="http://schemas.microsoft.com/office/word/2012/wordml" xmlns:w16se="http://schemas.microsoft.com/office/word/2015/wordml/symex" xmlns:wpg="http://schemas.microsoft.com/office/word/2010/wordprocessingGroup" xmlns:wpi="http://schemas.microsoft.com/office/word/2010/wordprocessingInk" xmlns:wne="http://schemas.microsoft.com/office/word/2006/wordml" xmlns:wps="http://schemas.microsoft.com/office/word/2010/wordprocessingShape" mc:Ignorable="w14 w15 w16se wp14">
   <w:abstractNum w:abstractNumId="0" w15:restartNumberingAfterBreak="0">
+    <w:nsid w:val="0B86486F"/>
+    <w:multiLevelType w:val="hybridMultilevel"/>
+    <w:tmpl w:val="219E0F42"/>
+    <w:lvl w:ilvl="0" w:tplc="280A000F">
+      <w:start w:val="1"/>
+      <w:numFmt w:val="decimal"/>
+      <w:lvlText w:val="%1."/>
+      <w:lvlJc w:val="left"/>
+      <w:pPr>
+        <w:ind w:left="720" w:hanging="360"/>
+      </w:pPr>
+    </w:lvl>
+    <w:lvl w:ilvl="1" w:tplc="280A0019" w:tentative="1">
+      <w:start w:val="1"/>
+      <w:numFmt w:val="lowerLetter"/>
+      <w:lvlText w:val="%2."/>
+      <w:lvlJc w:val="left"/>
+      <w:pPr>
+        <w:ind w:left="1440" w:hanging="360"/>
+      </w:pPr>
+    </w:lvl>
+    <w:lvl w:ilvl="2" w:tplc="280A001B" w:tentative="1">
+      <w:start w:val="1"/>
+      <w:numFmt w:val="lowerRoman"/>
+      <w:lvlText w:val="%3."/>
+      <w:lvlJc w:val="right"/>
+      <w:pPr>
+        <w:ind w:left="2160" w:hanging="180"/>
+      </w:pPr>
+    </w:lvl>
+    <w:lvl w:ilvl="3" w:tplc="280A000F" w:tentative="1">
+      <w:start w:val="1"/>
+      <w:numFmt w:val="decimal"/>
+      <w:lvlText w:val="%4."/>
+      <w:lvlJc w:val="left"/>
+      <w:pPr>
+        <w:ind w:left="2880" w:hanging="360"/>
+      </w:pPr>
+    </w:lvl>
+    <w:lvl w:ilvl="4" w:tplc="280A0019" w:tentative="1">
+      <w:start w:val="1"/>
+      <w:numFmt w:val="lowerLetter"/>
+      <w:lvlText w:val="%5."/>
+      <w:lvlJc w:val="left"/>
+      <w:pPr>
+        <w:ind w:left="3600" w:hanging="360"/>
+      </w:pPr>
+    </w:lvl>
+    <w:lvl w:ilvl="5" w:tplc="280A001B" w:tentative="1">
+      <w:start w:val="1"/>
+      <w:numFmt w:val="lowerRoman"/>
+      <w:lvlText w:val="%6."/>
+      <w:lvlJc w:val="right"/>
+      <w:pPr>
+        <w:ind w:left="4320" w:hanging="180"/>
+      </w:pPr>
+    </w:lvl>
+    <w:lvl w:ilvl="6" w:tplc="280A000F" w:tentative="1">
+      <w:start w:val="1"/>
+      <w:numFmt w:val="decimal"/>
+      <w:lvlText w:val="%7."/>
+      <w:lvlJc w:val="left"/>
+      <w:pPr>
+        <w:ind w:left="5040" w:hanging="360"/>
+      </w:pPr>
+    </w:lvl>
+    <w:lvl w:ilvl="7" w:tplc="280A0019" w:tentative="1">
+      <w:start w:val="1"/>
+      <w:numFmt w:val="lowerLetter"/>
+      <w:lvlText w:val="%8."/>
+      <w:lvlJc w:val="left"/>
+      <w:pPr>
+        <w:ind w:left="5760" w:hanging="360"/>
+      </w:pPr>
+    </w:lvl>
+    <w:lvl w:ilvl="8" w:tplc="280A001B" w:tentative="1">
+      <w:start w:val="1"/>
+      <w:numFmt w:val="lowerRoman"/>
+      <w:lvlText w:val="%9."/>
+      <w:lvlJc w:val="right"/>
+      <w:pPr>
+        <w:ind w:left="6480" w:hanging="180"/>
+      </w:pPr>
+    </w:lvl>
+  </w:abstractNum>
+  <w:abstractNum w:abstractNumId="1" w15:restartNumberingAfterBreak="0">
     <w:nsid w:val="0E9E0228"/>
     <w:multiLevelType w:val="hybridMultilevel"/>
     <w:tmpl w:val="4FDAB660"/>
@@ -875,7 +1429,7 @@
       </w:pPr>
     </w:lvl>
   </w:abstractNum>
-  <w:abstractNum w:abstractNumId="1" w15:restartNumberingAfterBreak="0">
+  <w:abstractNum w:abstractNumId="2" w15:restartNumberingAfterBreak="0">
     <w:nsid w:val="153D749A"/>
     <w:multiLevelType w:val="hybridMultilevel"/>
     <w:tmpl w:val="F3B4D02C"/>
@@ -988,7 +1542,7 @@
       </w:rPr>
     </w:lvl>
   </w:abstractNum>
-  <w:abstractNum w:abstractNumId="2" w15:restartNumberingAfterBreak="0">
+  <w:abstractNum w:abstractNumId="3" w15:restartNumberingAfterBreak="0">
     <w:nsid w:val="17387566"/>
     <w:multiLevelType w:val="hybridMultilevel"/>
     <w:tmpl w:val="3CE81EE4"/>
@@ -1077,7 +1631,179 @@
       </w:pPr>
     </w:lvl>
   </w:abstractNum>
-  <w:abstractNum w:abstractNumId="3" w15:restartNumberingAfterBreak="0">
+  <w:abstractNum w:abstractNumId="4" w15:restartNumberingAfterBreak="0">
+    <w:nsid w:val="175416CF"/>
+    <w:multiLevelType w:val="hybridMultilevel"/>
+    <w:tmpl w:val="5E8EEB9E"/>
+    <w:lvl w:ilvl="0" w:tplc="280A0015">
+      <w:start w:val="1"/>
+      <w:numFmt w:val="upperLetter"/>
+      <w:lvlText w:val="%1."/>
+      <w:lvlJc w:val="left"/>
+      <w:pPr>
+        <w:ind w:left="1440" w:hanging="360"/>
+      </w:pPr>
+    </w:lvl>
+    <w:lvl w:ilvl="1" w:tplc="280A0019" w:tentative="1">
+      <w:start w:val="1"/>
+      <w:numFmt w:val="lowerLetter"/>
+      <w:lvlText w:val="%2."/>
+      <w:lvlJc w:val="left"/>
+      <w:pPr>
+        <w:ind w:left="2160" w:hanging="360"/>
+      </w:pPr>
+    </w:lvl>
+    <w:lvl w:ilvl="2" w:tplc="280A001B" w:tentative="1">
+      <w:start w:val="1"/>
+      <w:numFmt w:val="lowerRoman"/>
+      <w:lvlText w:val="%3."/>
+      <w:lvlJc w:val="right"/>
+      <w:pPr>
+        <w:ind w:left="2880" w:hanging="180"/>
+      </w:pPr>
+    </w:lvl>
+    <w:lvl w:ilvl="3" w:tplc="280A000F" w:tentative="1">
+      <w:start w:val="1"/>
+      <w:numFmt w:val="decimal"/>
+      <w:lvlText w:val="%4."/>
+      <w:lvlJc w:val="left"/>
+      <w:pPr>
+        <w:ind w:left="3600" w:hanging="360"/>
+      </w:pPr>
+    </w:lvl>
+    <w:lvl w:ilvl="4" w:tplc="280A0019" w:tentative="1">
+      <w:start w:val="1"/>
+      <w:numFmt w:val="lowerLetter"/>
+      <w:lvlText w:val="%5."/>
+      <w:lvlJc w:val="left"/>
+      <w:pPr>
+        <w:ind w:left="4320" w:hanging="360"/>
+      </w:pPr>
+    </w:lvl>
+    <w:lvl w:ilvl="5" w:tplc="280A001B" w:tentative="1">
+      <w:start w:val="1"/>
+      <w:numFmt w:val="lowerRoman"/>
+      <w:lvlText w:val="%6."/>
+      <w:lvlJc w:val="right"/>
+      <w:pPr>
+        <w:ind w:left="5040" w:hanging="180"/>
+      </w:pPr>
+    </w:lvl>
+    <w:lvl w:ilvl="6" w:tplc="280A000F" w:tentative="1">
+      <w:start w:val="1"/>
+      <w:numFmt w:val="decimal"/>
+      <w:lvlText w:val="%7."/>
+      <w:lvlJc w:val="left"/>
+      <w:pPr>
+        <w:ind w:left="5760" w:hanging="360"/>
+      </w:pPr>
+    </w:lvl>
+    <w:lvl w:ilvl="7" w:tplc="280A0019" w:tentative="1">
+      <w:start w:val="1"/>
+      <w:numFmt w:val="lowerLetter"/>
+      <w:lvlText w:val="%8."/>
+      <w:lvlJc w:val="left"/>
+      <w:pPr>
+        <w:ind w:left="6480" w:hanging="360"/>
+      </w:pPr>
+    </w:lvl>
+    <w:lvl w:ilvl="8" w:tplc="280A001B" w:tentative="1">
+      <w:start w:val="1"/>
+      <w:numFmt w:val="lowerRoman"/>
+      <w:lvlText w:val="%9."/>
+      <w:lvlJc w:val="right"/>
+      <w:pPr>
+        <w:ind w:left="7200" w:hanging="180"/>
+      </w:pPr>
+    </w:lvl>
+  </w:abstractNum>
+  <w:abstractNum w:abstractNumId="5" w15:restartNumberingAfterBreak="0">
+    <w:nsid w:val="1E0A10C7"/>
+    <w:multiLevelType w:val="hybridMultilevel"/>
+    <w:tmpl w:val="912A7B92"/>
+    <w:lvl w:ilvl="0" w:tplc="280A0015">
+      <w:start w:val="1"/>
+      <w:numFmt w:val="upperLetter"/>
+      <w:lvlText w:val="%1."/>
+      <w:lvlJc w:val="left"/>
+      <w:pPr>
+        <w:ind w:left="1440" w:hanging="360"/>
+      </w:pPr>
+    </w:lvl>
+    <w:lvl w:ilvl="1" w:tplc="280A0019" w:tentative="1">
+      <w:start w:val="1"/>
+      <w:numFmt w:val="lowerLetter"/>
+      <w:lvlText w:val="%2."/>
+      <w:lvlJc w:val="left"/>
+      <w:pPr>
+        <w:ind w:left="2160" w:hanging="360"/>
+      </w:pPr>
+    </w:lvl>
+    <w:lvl w:ilvl="2" w:tplc="280A001B" w:tentative="1">
+      <w:start w:val="1"/>
+      <w:numFmt w:val="lowerRoman"/>
+      <w:lvlText w:val="%3."/>
+      <w:lvlJc w:val="right"/>
+      <w:pPr>
+        <w:ind w:left="2880" w:hanging="180"/>
+      </w:pPr>
+    </w:lvl>
+    <w:lvl w:ilvl="3" w:tplc="280A000F" w:tentative="1">
+      <w:start w:val="1"/>
+      <w:numFmt w:val="decimal"/>
+      <w:lvlText w:val="%4."/>
+      <w:lvlJc w:val="left"/>
+      <w:pPr>
+        <w:ind w:left="3600" w:hanging="360"/>
+      </w:pPr>
+    </w:lvl>
+    <w:lvl w:ilvl="4" w:tplc="280A0019" w:tentative="1">
+      <w:start w:val="1"/>
+      <w:numFmt w:val="lowerLetter"/>
+      <w:lvlText w:val="%5."/>
+      <w:lvlJc w:val="left"/>
+      <w:pPr>
+        <w:ind w:left="4320" w:hanging="360"/>
+      </w:pPr>
+    </w:lvl>
+    <w:lvl w:ilvl="5" w:tplc="280A001B" w:tentative="1">
+      <w:start w:val="1"/>
+      <w:numFmt w:val="lowerRoman"/>
+      <w:lvlText w:val="%6."/>
+      <w:lvlJc w:val="right"/>
+      <w:pPr>
+        <w:ind w:left="5040" w:hanging="180"/>
+      </w:pPr>
+    </w:lvl>
+    <w:lvl w:ilvl="6" w:tplc="280A000F" w:tentative="1">
+      <w:start w:val="1"/>
+      <w:numFmt w:val="decimal"/>
+      <w:lvlText w:val="%7."/>
+      <w:lvlJc w:val="left"/>
+      <w:pPr>
+        <w:ind w:left="5760" w:hanging="360"/>
+      </w:pPr>
+    </w:lvl>
+    <w:lvl w:ilvl="7" w:tplc="280A0019" w:tentative="1">
+      <w:start w:val="1"/>
+      <w:numFmt w:val="lowerLetter"/>
+      <w:lvlText w:val="%8."/>
+      <w:lvlJc w:val="left"/>
+      <w:pPr>
+        <w:ind w:left="6480" w:hanging="360"/>
+      </w:pPr>
+    </w:lvl>
+    <w:lvl w:ilvl="8" w:tplc="280A001B" w:tentative="1">
+      <w:start w:val="1"/>
+      <w:numFmt w:val="lowerRoman"/>
+      <w:lvlText w:val="%9."/>
+      <w:lvlJc w:val="right"/>
+      <w:pPr>
+        <w:ind w:left="7200" w:hanging="180"/>
+      </w:pPr>
+    </w:lvl>
+  </w:abstractNum>
+  <w:abstractNum w:abstractNumId="6" w15:restartNumberingAfterBreak="0">
     <w:nsid w:val="1F873132"/>
     <w:multiLevelType w:val="hybridMultilevel"/>
     <w:tmpl w:val="38D0EEAC"/>
@@ -1166,7 +1892,7 @@
       </w:pPr>
     </w:lvl>
   </w:abstractNum>
-  <w:abstractNum w:abstractNumId="4" w15:restartNumberingAfterBreak="0">
+  <w:abstractNum w:abstractNumId="7" w15:restartNumberingAfterBreak="0">
     <w:nsid w:val="21851270"/>
     <w:multiLevelType w:val="hybridMultilevel"/>
     <w:tmpl w:val="0D98D420"/>
@@ -1255,7 +1981,93 @@
       </w:pPr>
     </w:lvl>
   </w:abstractNum>
-  <w:abstractNum w:abstractNumId="5" w15:restartNumberingAfterBreak="0">
+  <w:abstractNum w:abstractNumId="8" w15:restartNumberingAfterBreak="0">
+    <w:nsid w:val="2DFA1544"/>
+    <w:multiLevelType w:val="hybridMultilevel"/>
+    <w:tmpl w:val="3EB61E84"/>
+    <w:lvl w:ilvl="0" w:tplc="280A000F">
+      <w:start w:val="1"/>
+      <w:numFmt w:val="decimal"/>
+      <w:lvlText w:val="%1."/>
+      <w:lvlJc w:val="left"/>
+      <w:pPr>
+        <w:ind w:left="720" w:hanging="360"/>
+      </w:pPr>
+    </w:lvl>
+    <w:lvl w:ilvl="1" w:tplc="280A0019" w:tentative="1">
+      <w:start w:val="1"/>
+      <w:numFmt w:val="lowerLetter"/>
+      <w:lvlText w:val="%2."/>
+      <w:lvlJc w:val="left"/>
+      <w:pPr>
+        <w:ind w:left="1440" w:hanging="360"/>
+      </w:pPr>
+    </w:lvl>
+    <w:lvl w:ilvl="2" w:tplc="280A001B" w:tentative="1">
+      <w:start w:val="1"/>
+      <w:numFmt w:val="lowerRoman"/>
+      <w:lvlText w:val="%3."/>
+      <w:lvlJc w:val="right"/>
+      <w:pPr>
+        <w:ind w:left="2160" w:hanging="180"/>
+      </w:pPr>
+    </w:lvl>
+    <w:lvl w:ilvl="3" w:tplc="280A000F" w:tentative="1">
+      <w:start w:val="1"/>
+      <w:numFmt w:val="decimal"/>
+      <w:lvlText w:val="%4."/>
+      <w:lvlJc w:val="left"/>
+      <w:pPr>
+        <w:ind w:left="2880" w:hanging="360"/>
+      </w:pPr>
+    </w:lvl>
+    <w:lvl w:ilvl="4" w:tplc="280A0019" w:tentative="1">
+      <w:start w:val="1"/>
+      <w:numFmt w:val="lowerLetter"/>
+      <w:lvlText w:val="%5."/>
+      <w:lvlJc w:val="left"/>
+      <w:pPr>
+        <w:ind w:left="3600" w:hanging="360"/>
+      </w:pPr>
+    </w:lvl>
+    <w:lvl w:ilvl="5" w:tplc="280A001B" w:tentative="1">
+      <w:start w:val="1"/>
+      <w:numFmt w:val="lowerRoman"/>
+      <w:lvlText w:val="%6."/>
+      <w:lvlJc w:val="right"/>
+      <w:pPr>
+        <w:ind w:left="4320" w:hanging="180"/>
+      </w:pPr>
+    </w:lvl>
+    <w:lvl w:ilvl="6" w:tplc="280A000F" w:tentative="1">
+      <w:start w:val="1"/>
+      <w:numFmt w:val="decimal"/>
+      <w:lvlText w:val="%7."/>
+      <w:lvlJc w:val="left"/>
+      <w:pPr>
+        <w:ind w:left="5040" w:hanging="360"/>
+      </w:pPr>
+    </w:lvl>
+    <w:lvl w:ilvl="7" w:tplc="280A0019" w:tentative="1">
+      <w:start w:val="1"/>
+      <w:numFmt w:val="lowerLetter"/>
+      <w:lvlText w:val="%8."/>
+      <w:lvlJc w:val="left"/>
+      <w:pPr>
+        <w:ind w:left="5760" w:hanging="360"/>
+      </w:pPr>
+    </w:lvl>
+    <w:lvl w:ilvl="8" w:tplc="280A001B" w:tentative="1">
+      <w:start w:val="1"/>
+      <w:numFmt w:val="lowerRoman"/>
+      <w:lvlText w:val="%9."/>
+      <w:lvlJc w:val="right"/>
+      <w:pPr>
+        <w:ind w:left="6480" w:hanging="180"/>
+      </w:pPr>
+    </w:lvl>
+  </w:abstractNum>
+  <w:abstractNum w:abstractNumId="9" w15:restartNumberingAfterBreak="0">
     <w:nsid w:val="38EB54B5"/>
     <w:multiLevelType w:val="hybridMultilevel"/>
     <w:tmpl w:val="212625B8"/>
@@ -1344,7 +2156,7 @@
       </w:pPr>
     </w:lvl>
   </w:abstractNum>
-  <w:abstractNum w:abstractNumId="6" w15:restartNumberingAfterBreak="0">
+  <w:abstractNum w:abstractNumId="10" w15:restartNumberingAfterBreak="0">
     <w:nsid w:val="3BA451E9"/>
     <w:multiLevelType w:val="hybridMultilevel"/>
     <w:tmpl w:val="CEFAFFE4"/>
@@ -1433,7 +2245,93 @@
       </w:pPr>
     </w:lvl>
   </w:abstractNum>
-  <w:abstractNum w:abstractNumId="7" w15:restartNumberingAfterBreak="0">
+  <w:abstractNum w:abstractNumId="11" w15:restartNumberingAfterBreak="0">
+    <w:nsid w:val="3CAF45A8"/>
+    <w:multiLevelType w:val="hybridMultilevel"/>
+    <w:tmpl w:val="E4E26CDE"/>
+    <w:lvl w:ilvl="0" w:tplc="280A0015">
+      <w:start w:val="1"/>
+      <w:numFmt w:val="upperLetter"/>
+      <w:lvlText w:val="%1."/>
+      <w:lvlJc w:val="left"/>
+      <w:pPr>
+        <w:ind w:left="1440" w:hanging="360"/>
+      </w:pPr>
+    </w:lvl>
+    <w:lvl w:ilvl="1" w:tplc="280A0019" w:tentative="1">
+      <w:start w:val="1"/>
+      <w:numFmt w:val="lowerLetter"/>
+      <w:lvlText w:val="%2."/>
+      <w:lvlJc w:val="left"/>
+      <w:pPr>
+        <w:ind w:left="2160" w:hanging="360"/>
+      </w:pPr>
+    </w:lvl>
+    <w:lvl w:ilvl="2" w:tplc="280A001B" w:tentative="1">
+      <w:start w:val="1"/>
+      <w:numFmt w:val="lowerRoman"/>
+      <w:lvlText w:val="%3."/>
+      <w:lvlJc w:val="right"/>
+      <w:pPr>
+        <w:ind w:left="2880" w:hanging="180"/>
+      </w:pPr>
+    </w:lvl>
+    <w:lvl w:ilvl="3" w:tplc="280A000F" w:tentative="1">
+      <w:start w:val="1"/>
+      <w:numFmt w:val="decimal"/>
+      <w:lvlText w:val="%4."/>
+      <w:lvlJc w:val="left"/>
+      <w:pPr>
+        <w:ind w:left="3600" w:hanging="360"/>
+      </w:pPr>
+    </w:lvl>
+    <w:lvl w:ilvl="4" w:tplc="280A0019" w:tentative="1">
+      <w:start w:val="1"/>
+      <w:numFmt w:val="lowerLetter"/>
+      <w:lvlText w:val="%5."/>
+      <w:lvlJc w:val="left"/>
+      <w:pPr>
+        <w:ind w:left="4320" w:hanging="360"/>
+      </w:pPr>
+    </w:lvl>
+    <w:lvl w:ilvl="5" w:tplc="280A001B" w:tentative="1">
+      <w:start w:val="1"/>
+      <w:numFmt w:val="lowerRoman"/>
+      <w:lvlText w:val="%6."/>
+      <w:lvlJc w:val="right"/>
+      <w:pPr>
+        <w:ind w:left="5040" w:hanging="180"/>
+      </w:pPr>
+    </w:lvl>
+    <w:lvl w:ilvl="6" w:tplc="280A000F" w:tentative="1">
+      <w:start w:val="1"/>
+      <w:numFmt w:val="decimal"/>
+      <w:lvlText w:val="%7."/>
+      <w:lvlJc w:val="left"/>
+      <w:pPr>
+        <w:ind w:left="5760" w:hanging="360"/>
+      </w:pPr>
+    </w:lvl>
+    <w:lvl w:ilvl="7" w:tplc="280A0019" w:tentative="1">
+      <w:start w:val="1"/>
+      <w:numFmt w:val="lowerLetter"/>
+      <w:lvlText w:val="%8."/>
+      <w:lvlJc w:val="left"/>
+      <w:pPr>
+        <w:ind w:left="6480" w:hanging="360"/>
+      </w:pPr>
+    </w:lvl>
+    <w:lvl w:ilvl="8" w:tplc="280A001B" w:tentative="1">
+      <w:start w:val="1"/>
+      <w:numFmt w:val="lowerRoman"/>
+      <w:lvlText w:val="%9."/>
+      <w:lvlJc w:val="right"/>
+      <w:pPr>
+        <w:ind w:left="7200" w:hanging="180"/>
+      </w:pPr>
+    </w:lvl>
+  </w:abstractNum>
+  <w:abstractNum w:abstractNumId="12" w15:restartNumberingAfterBreak="0">
     <w:nsid w:val="4AB36A95"/>
     <w:multiLevelType w:val="hybridMultilevel"/>
     <w:tmpl w:val="B9046D6E"/>
@@ -1522,7 +2420,179 @@
       </w:pPr>
     </w:lvl>
   </w:abstractNum>
-  <w:abstractNum w:abstractNumId="8" w15:restartNumberingAfterBreak="0">
+  <w:abstractNum w:abstractNumId="13" w15:restartNumberingAfterBreak="0">
+    <w:nsid w:val="4D2418CD"/>
+    <w:multiLevelType w:val="hybridMultilevel"/>
+    <w:tmpl w:val="34B09CA2"/>
+    <w:lvl w:ilvl="0" w:tplc="280A0015">
+      <w:start w:val="1"/>
+      <w:numFmt w:val="upperLetter"/>
+      <w:lvlText w:val="%1."/>
+      <w:lvlJc w:val="left"/>
+      <w:pPr>
+        <w:ind w:left="1440" w:hanging="360"/>
+      </w:pPr>
+    </w:lvl>
+    <w:lvl w:ilvl="1" w:tplc="280A0019" w:tentative="1">
+      <w:start w:val="1"/>
+      <w:numFmt w:val="lowerLetter"/>
+      <w:lvlText w:val="%2."/>
+      <w:lvlJc w:val="left"/>
+      <w:pPr>
+        <w:ind w:left="2160" w:hanging="360"/>
+      </w:pPr>
+    </w:lvl>
+    <w:lvl w:ilvl="2" w:tplc="280A001B" w:tentative="1">
+      <w:start w:val="1"/>
+      <w:numFmt w:val="lowerRoman"/>
+      <w:lvlText w:val="%3."/>
+      <w:lvlJc w:val="right"/>
+      <w:pPr>
+        <w:ind w:left="2880" w:hanging="180"/>
+      </w:pPr>
+    </w:lvl>
+    <w:lvl w:ilvl="3" w:tplc="280A000F" w:tentative="1">
+      <w:start w:val="1"/>
+      <w:numFmt w:val="decimal"/>
+      <w:lvlText w:val="%4."/>
+      <w:lvlJc w:val="left"/>
+      <w:pPr>
+        <w:ind w:left="3600" w:hanging="360"/>
+      </w:pPr>
+    </w:lvl>
+    <w:lvl w:ilvl="4" w:tplc="280A0019" w:tentative="1">
+      <w:start w:val="1"/>
+      <w:numFmt w:val="lowerLetter"/>
+      <w:lvlText w:val="%5."/>
+      <w:lvlJc w:val="left"/>
+      <w:pPr>
+        <w:ind w:left="4320" w:hanging="360"/>
+      </w:pPr>
+    </w:lvl>
+    <w:lvl w:ilvl="5" w:tplc="280A001B" w:tentative="1">
+      <w:start w:val="1"/>
+      <w:numFmt w:val="lowerRoman"/>
+      <w:lvlText w:val="%6."/>
+      <w:lvlJc w:val="right"/>
+      <w:pPr>
+        <w:ind w:left="5040" w:hanging="180"/>
+      </w:pPr>
+    </w:lvl>
+    <w:lvl w:ilvl="6" w:tplc="280A000F" w:tentative="1">
+      <w:start w:val="1"/>
+      <w:numFmt w:val="decimal"/>
+      <w:lvlText w:val="%7."/>
+      <w:lvlJc w:val="left"/>
+      <w:pPr>
+        <w:ind w:left="5760" w:hanging="360"/>
+      </w:pPr>
+    </w:lvl>
+    <w:lvl w:ilvl="7" w:tplc="280A0019" w:tentative="1">
+      <w:start w:val="1"/>
+      <w:numFmt w:val="lowerLetter"/>
+      <w:lvlText w:val="%8."/>
+      <w:lvlJc w:val="left"/>
+      <w:pPr>
+        <w:ind w:left="6480" w:hanging="360"/>
+      </w:pPr>
+    </w:lvl>
+    <w:lvl w:ilvl="8" w:tplc="280A001B" w:tentative="1">
+      <w:start w:val="1"/>
+      <w:numFmt w:val="lowerRoman"/>
+      <w:lvlText w:val="%9."/>
+      <w:lvlJc w:val="right"/>
+      <w:pPr>
+        <w:ind w:left="7200" w:hanging="180"/>
+      </w:pPr>
+    </w:lvl>
+  </w:abstractNum>
+  <w:abstractNum w:abstractNumId="14" w15:restartNumberingAfterBreak="0">
+    <w:nsid w:val="5B080952"/>
+    <w:multiLevelType w:val="hybridMultilevel"/>
+    <w:tmpl w:val="998C158A"/>
+    <w:lvl w:ilvl="0" w:tplc="280A0015">
+      <w:start w:val="1"/>
+      <w:numFmt w:val="upperLetter"/>
+      <w:lvlText w:val="%1."/>
+      <w:lvlJc w:val="left"/>
+      <w:pPr>
+        <w:ind w:left="1440" w:hanging="360"/>
+      </w:pPr>
+    </w:lvl>
+    <w:lvl w:ilvl="1" w:tplc="280A0019" w:tentative="1">
+      <w:start w:val="1"/>
+      <w:numFmt w:val="lowerLetter"/>
+      <w:lvlText w:val="%2."/>
+      <w:lvlJc w:val="left"/>
+      <w:pPr>
+        <w:ind w:left="2160" w:hanging="360"/>
+      </w:pPr>
+    </w:lvl>
+    <w:lvl w:ilvl="2" w:tplc="280A001B" w:tentative="1">
+      <w:start w:val="1"/>
+      <w:numFmt w:val="lowerRoman"/>
+      <w:lvlText w:val="%3."/>
+      <w:lvlJc w:val="right"/>
+      <w:pPr>
+        <w:ind w:left="2880" w:hanging="180"/>
+      </w:pPr>
+    </w:lvl>
+    <w:lvl w:ilvl="3" w:tplc="280A000F" w:tentative="1">
+      <w:start w:val="1"/>
+      <w:numFmt w:val="decimal"/>
+      <w:lvlText w:val="%4."/>
+      <w:lvlJc w:val="left"/>
+      <w:pPr>
+        <w:ind w:left="3600" w:hanging="360"/>
+      </w:pPr>
+    </w:lvl>
+    <w:lvl w:ilvl="4" w:tplc="280A0019" w:tentative="1">
+      <w:start w:val="1"/>
+      <w:numFmt w:val="lowerLetter"/>
+      <w:lvlText w:val="%5."/>
+      <w:lvlJc w:val="left"/>
+      <w:pPr>
+        <w:ind w:left="4320" w:hanging="360"/>
+      </w:pPr>
+    </w:lvl>
+    <w:lvl w:ilvl="5" w:tplc="280A001B" w:tentative="1">
+      <w:start w:val="1"/>
+      <w:numFmt w:val="lowerRoman"/>
+      <w:lvlText w:val="%6."/>
+      <w:lvlJc w:val="right"/>
+      <w:pPr>
+        <w:ind w:left="5040" w:hanging="180"/>
+      </w:pPr>
+    </w:lvl>
+    <w:lvl w:ilvl="6" w:tplc="280A000F" w:tentative="1">
+      <w:start w:val="1"/>
+      <w:numFmt w:val="decimal"/>
+      <w:lvlText w:val="%7."/>
+      <w:lvlJc w:val="left"/>
+      <w:pPr>
+        <w:ind w:left="5760" w:hanging="360"/>
+      </w:pPr>
+    </w:lvl>
+    <w:lvl w:ilvl="7" w:tplc="280A0019" w:tentative="1">
+      <w:start w:val="1"/>
+      <w:numFmt w:val="lowerLetter"/>
+      <w:lvlText w:val="%8."/>
+      <w:lvlJc w:val="left"/>
+      <w:pPr>
+        <w:ind w:left="6480" w:hanging="360"/>
+      </w:pPr>
+    </w:lvl>
+    <w:lvl w:ilvl="8" w:tplc="280A001B" w:tentative="1">
+      <w:start w:val="1"/>
+      <w:numFmt w:val="lowerRoman"/>
+      <w:lvlText w:val="%9."/>
+      <w:lvlJc w:val="right"/>
+      <w:pPr>
+        <w:ind w:left="7200" w:hanging="180"/>
+      </w:pPr>
+    </w:lvl>
+  </w:abstractNum>
+  <w:abstractNum w:abstractNumId="15" w15:restartNumberingAfterBreak="0">
     <w:nsid w:val="662326CF"/>
     <w:multiLevelType w:val="hybridMultilevel"/>
     <w:tmpl w:val="CDACFA2C"/>
@@ -1611,7 +2681,7 @@
       </w:pPr>
     </w:lvl>
   </w:abstractNum>
-  <w:abstractNum w:abstractNumId="9" w15:restartNumberingAfterBreak="0">
+  <w:abstractNum w:abstractNumId="16" w15:restartNumberingAfterBreak="0">
     <w:nsid w:val="67C12C70"/>
     <w:multiLevelType w:val="hybridMultilevel"/>
     <w:tmpl w:val="E5DA5CFA"/>
@@ -1700,41 +2770,240 @@
       </w:pPr>
     </w:lvl>
   </w:abstractNum>
+  <w:abstractNum w:abstractNumId="17" w15:restartNumberingAfterBreak="0">
+    <w:nsid w:val="71423E7C"/>
+    <w:multiLevelType w:val="hybridMultilevel"/>
+    <w:tmpl w:val="92F8C512"/>
+    <w:lvl w:ilvl="0" w:tplc="280A0015">
+      <w:start w:val="1"/>
+      <w:numFmt w:val="upperLetter"/>
+      <w:lvlText w:val="%1."/>
+      <w:lvlJc w:val="left"/>
+      <w:pPr>
+        <w:ind w:left="1440" w:hanging="360"/>
+      </w:pPr>
+    </w:lvl>
+    <w:lvl w:ilvl="1" w:tplc="280A0019" w:tentative="1">
+      <w:start w:val="1"/>
+      <w:numFmt w:val="lowerLetter"/>
+      <w:lvlText w:val="%2."/>
+      <w:lvlJc w:val="left"/>
+      <w:pPr>
+        <w:ind w:left="2160" w:hanging="360"/>
+      </w:pPr>
+    </w:lvl>
+    <w:lvl w:ilvl="2" w:tplc="280A001B" w:tentative="1">
+      <w:start w:val="1"/>
+      <w:numFmt w:val="lowerRoman"/>
+      <w:lvlText w:val="%3."/>
+      <w:lvlJc w:val="right"/>
+      <w:pPr>
+        <w:ind w:left="2880" w:hanging="180"/>
+      </w:pPr>
+    </w:lvl>
+    <w:lvl w:ilvl="3" w:tplc="280A000F" w:tentative="1">
+      <w:start w:val="1"/>
+      <w:numFmt w:val="decimal"/>
+      <w:lvlText w:val="%4."/>
+      <w:lvlJc w:val="left"/>
+      <w:pPr>
+        <w:ind w:left="3600" w:hanging="360"/>
+      </w:pPr>
+    </w:lvl>
+    <w:lvl w:ilvl="4" w:tplc="280A0019" w:tentative="1">
+      <w:start w:val="1"/>
+      <w:numFmt w:val="lowerLetter"/>
+      <w:lvlText w:val="%5."/>
+      <w:lvlJc w:val="left"/>
+      <w:pPr>
+        <w:ind w:left="4320" w:hanging="360"/>
+      </w:pPr>
+    </w:lvl>
+    <w:lvl w:ilvl="5" w:tplc="280A001B" w:tentative="1">
+      <w:start w:val="1"/>
+      <w:numFmt w:val="lowerRoman"/>
+      <w:lvlText w:val="%6."/>
+      <w:lvlJc w:val="right"/>
+      <w:pPr>
+        <w:ind w:left="5040" w:hanging="180"/>
+      </w:pPr>
+    </w:lvl>
+    <w:lvl w:ilvl="6" w:tplc="280A000F" w:tentative="1">
+      <w:start w:val="1"/>
+      <w:numFmt w:val="decimal"/>
+      <w:lvlText w:val="%7."/>
+      <w:lvlJc w:val="left"/>
+      <w:pPr>
+        <w:ind w:left="5760" w:hanging="360"/>
+      </w:pPr>
+    </w:lvl>
+    <w:lvl w:ilvl="7" w:tplc="280A0019" w:tentative="1">
+      <w:start w:val="1"/>
+      <w:numFmt w:val="lowerLetter"/>
+      <w:lvlText w:val="%8."/>
+      <w:lvlJc w:val="left"/>
+      <w:pPr>
+        <w:ind w:left="6480" w:hanging="360"/>
+      </w:pPr>
+    </w:lvl>
+    <w:lvl w:ilvl="8" w:tplc="280A001B" w:tentative="1">
+      <w:start w:val="1"/>
+      <w:numFmt w:val="lowerRoman"/>
+      <w:lvlText w:val="%9."/>
+      <w:lvlJc w:val="right"/>
+      <w:pPr>
+        <w:ind w:left="7200" w:hanging="180"/>
+      </w:pPr>
+    </w:lvl>
+  </w:abstractNum>
+  <w:abstractNum w:abstractNumId="18" w15:restartNumberingAfterBreak="0">
+    <w:nsid w:val="71FC33D3"/>
+    <w:multiLevelType w:val="hybridMultilevel"/>
+    <w:tmpl w:val="342845EA"/>
+    <w:lvl w:ilvl="0" w:tplc="280A000F">
+      <w:start w:val="1"/>
+      <w:numFmt w:val="decimal"/>
+      <w:lvlText w:val="%1."/>
+      <w:lvlJc w:val="left"/>
+      <w:pPr>
+        <w:ind w:left="720" w:hanging="360"/>
+      </w:pPr>
+    </w:lvl>
+    <w:lvl w:ilvl="1" w:tplc="280A0019" w:tentative="1">
+      <w:start w:val="1"/>
+      <w:numFmt w:val="lowerLetter"/>
+      <w:lvlText w:val="%2."/>
+      <w:lvlJc w:val="left"/>
+      <w:pPr>
+        <w:ind w:left="1440" w:hanging="360"/>
+      </w:pPr>
+    </w:lvl>
+    <w:lvl w:ilvl="2" w:tplc="280A001B" w:tentative="1">
+      <w:start w:val="1"/>
+      <w:numFmt w:val="lowerRoman"/>
+      <w:lvlText w:val="%3."/>
+      <w:lvlJc w:val="right"/>
+      <w:pPr>
+        <w:ind w:left="2160" w:hanging="180"/>
+      </w:pPr>
+    </w:lvl>
+    <w:lvl w:ilvl="3" w:tplc="280A000F" w:tentative="1">
+      <w:start w:val="1"/>
+      <w:numFmt w:val="decimal"/>
+      <w:lvlText w:val="%4."/>
+      <w:lvlJc w:val="left"/>
+      <w:pPr>
+        <w:ind w:left="2880" w:hanging="360"/>
+      </w:pPr>
+    </w:lvl>
+    <w:lvl w:ilvl="4" w:tplc="280A0019" w:tentative="1">
+      <w:start w:val="1"/>
+      <w:numFmt w:val="lowerLetter"/>
+      <w:lvlText w:val="%5."/>
+      <w:lvlJc w:val="left"/>
+      <w:pPr>
+        <w:ind w:left="3600" w:hanging="360"/>
+      </w:pPr>
+    </w:lvl>
+    <w:lvl w:ilvl="5" w:tplc="280A001B" w:tentative="1">
+      <w:start w:val="1"/>
+      <w:numFmt w:val="lowerRoman"/>
+      <w:lvlText w:val="%6."/>
+      <w:lvlJc w:val="right"/>
+      <w:pPr>
+        <w:ind w:left="4320" w:hanging="180"/>
+      </w:pPr>
+    </w:lvl>
+    <w:lvl w:ilvl="6" w:tplc="280A000F" w:tentative="1">
+      <w:start w:val="1"/>
+      <w:numFmt w:val="decimal"/>
+      <w:lvlText w:val="%7."/>
+      <w:lvlJc w:val="left"/>
+      <w:pPr>
+        <w:ind w:left="5040" w:hanging="360"/>
+      </w:pPr>
+    </w:lvl>
+    <w:lvl w:ilvl="7" w:tplc="280A0019" w:tentative="1">
+      <w:start w:val="1"/>
+      <w:numFmt w:val="lowerLetter"/>
+      <w:lvlText w:val="%8."/>
+      <w:lvlJc w:val="left"/>
+      <w:pPr>
+        <w:ind w:left="5760" w:hanging="360"/>
+      </w:pPr>
+    </w:lvl>
+    <w:lvl w:ilvl="8" w:tplc="280A001B" w:tentative="1">
+      <w:start w:val="1"/>
+      <w:numFmt w:val="lowerRoman"/>
+      <w:lvlText w:val="%9."/>
+      <w:lvlJc w:val="right"/>
+      <w:pPr>
+        <w:ind w:left="6480" w:hanging="180"/>
+      </w:pPr>
+    </w:lvl>
+  </w:abstractNum>
   <w:num w:numId="1">
-    <w:abstractNumId w:val="5"/>
+    <w:abstractNumId w:val="9"/>
   </w:num>
   <w:num w:numId="2">
+    <w:abstractNumId w:val="15"/>
+  </w:num>
+  <w:num w:numId="3">
+    <w:abstractNumId w:val="2"/>
+  </w:num>
+  <w:num w:numId="4">
+    <w:abstractNumId w:val="3"/>
+  </w:num>
+  <w:num w:numId="5">
+    <w:abstractNumId w:val="6"/>
+  </w:num>
+  <w:num w:numId="6">
+    <w:abstractNumId w:val="16"/>
+  </w:num>
+  <w:num w:numId="7">
+    <w:abstractNumId w:val="10"/>
+  </w:num>
+  <w:num w:numId="8">
+    <w:abstractNumId w:val="7"/>
+  </w:num>
+  <w:num w:numId="9">
+    <w:abstractNumId w:val="1"/>
+  </w:num>
+  <w:num w:numId="10">
+    <w:abstractNumId w:val="12"/>
+  </w:num>
+  <w:num w:numId="11">
+    <w:abstractNumId w:val="0"/>
+  </w:num>
+  <w:num w:numId="12">
     <w:abstractNumId w:val="8"/>
   </w:num>
-  <w:num w:numId="3">
-    <w:abstractNumId w:val="1"/>
+  <w:num w:numId="13">
+    <w:abstractNumId w:val="11"/>
   </w:num>
-  <w:num w:numId="4">
-    <w:abstractNumId w:val="2"/>
+  <w:num w:numId="14">
+    <w:abstractNumId w:val="17"/>
   </w:num>
-  <w:num w:numId="5">
-    <w:abstractNumId w:val="3"/>
-  </w:num>
-  <w:num w:numId="6">
-    <w:abstractNumId w:val="9"/>
-  </w:num>
-  <w:num w:numId="7">
-    <w:abstractNumId w:val="6"/>
-  </w:num>
-  <w:num w:numId="8">
+  <w:num w:numId="15">
     <w:abstractNumId w:val="4"/>
   </w:num>
-  <w:num w:numId="9">
-    <w:abstractNumId w:val="0"/>
+  <w:num w:numId="16">
+    <w:abstractNumId w:val="13"/>
   </w:num>
-  <w:num w:numId="10">
-    <w:abstractNumId w:val="7"/>
+  <w:num w:numId="17">
+    <w:abstractNumId w:val="18"/>
+  </w:num>
+  <w:num w:numId="18">
+    <w:abstractNumId w:val="14"/>
+  </w:num>
+  <w:num w:numId="19">
+    <w:abstractNumId w:val="5"/>
   </w:num>
 </w:numbering>
 </file>
 
 <file path=word/styles.xml><?xml version="1.0" encoding="utf-8"?>
-<w:styles xmlns:mc="http://schemas.openxmlformats.org/markup-compatibility/2006" xmlns:r="http://schemas.openxmlformats.org/officeDocument/2006/relationships" xmlns:w="http://schemas.openxmlformats.org/wordprocessingml/2006/main" xmlns:w14="http://schemas.microsoft.com/office/word/2010/wordml" xmlns:w15="http://schemas.microsoft.com/office/word/2012/wordml" xmlns:w16cid="http://schemas.microsoft.com/office/word/2016/wordml/cid" xmlns:w16se="http://schemas.microsoft.com/office/word/2015/wordml/symex" mc:Ignorable="w14 w15 w16se w16cid">
+<w:styles xmlns:mc="http://schemas.openxmlformats.org/markup-compatibility/2006" xmlns:r="http://schemas.openxmlformats.org/officeDocument/2006/relationships" xmlns:w="http://schemas.openxmlformats.org/wordprocessingml/2006/main" xmlns:w14="http://schemas.microsoft.com/office/word/2010/wordml" xmlns:w15="http://schemas.microsoft.com/office/word/2012/wordml" xmlns:w16se="http://schemas.microsoft.com/office/word/2015/wordml/symex" mc:Ignorable="w14 w15 w16se">
   <w:docDefaults>
     <w:rPrDefault>
       <w:rPr>
@@ -1750,7 +3019,7 @@
       </w:pPr>
     </w:pPrDefault>
   </w:docDefaults>
-  <w:latentStyles w:defLockedState="0" w:defUIPriority="99" w:defSemiHidden="0" w:defUnhideWhenUsed="0" w:defQFormat="0" w:count="375">
+  <w:latentStyles w:defLockedState="0" w:defUIPriority="99" w:defSemiHidden="0" w:defUnhideWhenUsed="0" w:defQFormat="0" w:count="371">
     <w:lsdException w:name="Normal" w:uiPriority="0" w:qFormat="1"/>
     <w:lsdException w:name="heading 1" w:uiPriority="9" w:qFormat="1"/>
     <w:lsdException w:name="heading 2" w:semiHidden="1" w:uiPriority="9" w:unhideWhenUsed="1" w:qFormat="1"/>
@@ -2122,16 +3391,32 @@
     <w:lsdException w:name="List Table 5 Dark Accent 6" w:uiPriority="50"/>
     <w:lsdException w:name="List Table 6 Colorful Accent 6" w:uiPriority="51"/>
     <w:lsdException w:name="List Table 7 Colorful Accent 6" w:uiPriority="52"/>
-    <w:lsdException w:name="Mention" w:semiHidden="1" w:unhideWhenUsed="1"/>
-    <w:lsdException w:name="Smart Hyperlink" w:semiHidden="1" w:unhideWhenUsed="1"/>
-    <w:lsdException w:name="Hashtag" w:semiHidden="1" w:unhideWhenUsed="1"/>
-    <w:lsdException w:name="Unresolved Mention" w:semiHidden="1" w:unhideWhenUsed="1"/>
   </w:latentStyles>
   <w:style w:type="paragraph" w:default="1" w:styleId="Normal">
     <w:name w:val="Normal"/>
     <w:qFormat/>
     <w:rPr>
       <w:lang w:val="es-PE"/>
+    </w:rPr>
+  </w:style>
+  <w:style w:type="paragraph" w:styleId="Ttulo3">
+    <w:name w:val="heading 3"/>
+    <w:basedOn w:val="Normal"/>
+    <w:link w:val="Ttulo3Car"/>
+    <w:uiPriority w:val="9"/>
+    <w:qFormat/>
+    <w:rsid w:val="00BB7D50"/>
+    <w:pPr>
+      <w:spacing w:before="100" w:beforeAutospacing="1" w:after="100" w:afterAutospacing="1" w:line="240" w:lineRule="auto"/>
+      <w:outlineLvl w:val="2"/>
+    </w:pPr>
+    <w:rPr>
+      <w:rFonts w:ascii="Times New Roman" w:eastAsia="Times New Roman" w:hAnsi="Times New Roman" w:cs="Times New Roman"/>
+      <w:b/>
+      <w:bCs/>
+      <w:sz w:val="27"/>
+      <w:szCs w:val="27"/>
+      <w:lang w:eastAsia="es-PE"/>
     </w:rPr>
   </w:style>
   <w:style w:type="character" w:default="1" w:styleId="Fuentedeprrafopredeter">
@@ -2171,6 +3456,21 @@
       <w:ind w:left="720"/>
       <w:contextualSpacing/>
     </w:pPr>
+  </w:style>
+  <w:style w:type="character" w:customStyle="1" w:styleId="Ttulo3Car">
+    <w:name w:val="Título 3 Car"/>
+    <w:basedOn w:val="Fuentedeprrafopredeter"/>
+    <w:link w:val="Ttulo3"/>
+    <w:uiPriority w:val="9"/>
+    <w:rsid w:val="00BB7D50"/>
+    <w:rPr>
+      <w:rFonts w:ascii="Times New Roman" w:eastAsia="Times New Roman" w:hAnsi="Times New Roman" w:cs="Times New Roman"/>
+      <w:b/>
+      <w:bCs/>
+      <w:sz w:val="27"/>
+      <w:szCs w:val="27"/>
+      <w:lang w:val="es-PE" w:eastAsia="es-PE"/>
+    </w:rPr>
   </w:style>
 </w:styles>
 </file>

</xml_diff>